<commit_message>
no se si cambié algo pero aja
</commit_message>
<xml_diff>
--- a/Documento.docx
+++ b/Documento.docx
@@ -694,7 +694,7 @@
             </w:rPr>
             <w:fldChar w:fldCharType="separate"/>
           </w:r>
-          <w:hyperlink w:anchor="_Toc131387181" w:history="1">
+          <w:hyperlink w:anchor="_Toc131387265" w:history="1">
             <w:r>
               <w:rPr>
                 <w:rStyle w:val="Hyperlink"/>
@@ -744,7 +744,7 @@
                 <w:noProof/>
                 <w:webHidden/>
               </w:rPr>
-              <w:instrText xml:space="preserve"> PAGEREF _Toc131387181 \h </w:instrText>
+              <w:instrText xml:space="preserve"> PAGEREF _Toc131387265 \h </w:instrText>
             </w:r>
             <w:r>
               <w:rPr>
@@ -791,7 +791,7 @@
               <w:szCs w:val="24"/>
             </w:rPr>
           </w:pPr>
-          <w:hyperlink w:anchor="_Toc131387182" w:history="1">
+          <w:hyperlink w:anchor="_Toc131387266" w:history="1">
             <w:r>
               <w:rPr>
                 <w:rStyle w:val="Hyperlink"/>
@@ -841,7 +841,7 @@
                 <w:noProof/>
                 <w:webHidden/>
               </w:rPr>
-              <w:instrText xml:space="preserve"> PAGEREF _Toc131387182 \h </w:instrText>
+              <w:instrText xml:space="preserve"> PAGEREF _Toc131387266 \h </w:instrText>
             </w:r>
             <w:r>
               <w:rPr>
@@ -888,7 +888,7 @@
               <w:szCs w:val="24"/>
             </w:rPr>
           </w:pPr>
-          <w:hyperlink w:anchor="_Toc131387183" w:history="1">
+          <w:hyperlink w:anchor="_Toc131387267" w:history="1">
             <w:r>
               <w:rPr>
                 <w:rStyle w:val="Hyperlink"/>
@@ -938,7 +938,7 @@
                 <w:noProof/>
                 <w:webHidden/>
               </w:rPr>
-              <w:instrText xml:space="preserve"> PAGEREF _Toc131387183 \h </w:instrText>
+              <w:instrText xml:space="preserve"> PAGEREF _Toc131387267 \h </w:instrText>
             </w:r>
             <w:r>
               <w:rPr>
@@ -985,7 +985,7 @@
               <w:szCs w:val="24"/>
             </w:rPr>
           </w:pPr>
-          <w:hyperlink w:anchor="_Toc131387184" w:history="1">
+          <w:hyperlink w:anchor="_Toc131387268" w:history="1">
             <w:r>
               <w:rPr>
                 <w:rStyle w:val="Hyperlink"/>
@@ -1035,7 +1035,7 @@
                 <w:noProof/>
                 <w:webHidden/>
               </w:rPr>
-              <w:instrText xml:space="preserve"> PAGEREF _Toc131387184 \h </w:instrText>
+              <w:instrText xml:space="preserve"> PAGEREF _Toc131387268 \h </w:instrText>
             </w:r>
             <w:r>
               <w:rPr>
@@ -1082,7 +1082,7 @@
               <w:noProof/>
             </w:rPr>
           </w:pPr>
-          <w:hyperlink w:anchor="_Toc131387185" w:history="1">
+          <w:hyperlink w:anchor="_Toc131387269" w:history="1">
             <w:r>
               <w:rPr>
                 <w:rStyle w:val="Hyperlink"/>
@@ -1132,7 +1132,7 @@
                 <w:noProof/>
                 <w:webHidden/>
               </w:rPr>
-              <w:instrText xml:space="preserve"> PAGEREF _Toc131387185 \h </w:instrText>
+              <w:instrText xml:space="preserve"> PAGEREF _Toc131387269 \h </w:instrText>
             </w:r>
             <w:r>
               <w:rPr>
@@ -1179,7 +1179,7 @@
               <w:szCs w:val="24"/>
             </w:rPr>
           </w:pPr>
-          <w:hyperlink w:anchor="_Toc131387186" w:history="1">
+          <w:hyperlink w:anchor="_Toc131387270" w:history="1">
             <w:r>
               <w:rPr>
                 <w:rStyle w:val="Hyperlink"/>
@@ -1229,7 +1229,7 @@
                 <w:noProof/>
                 <w:webHidden/>
               </w:rPr>
-              <w:instrText xml:space="preserve"> PAGEREF _Toc131387186 \h </w:instrText>
+              <w:instrText xml:space="preserve"> PAGEREF _Toc131387270 \h </w:instrText>
             </w:r>
             <w:r>
               <w:rPr>
@@ -1276,7 +1276,7 @@
               <w:szCs w:val="24"/>
             </w:rPr>
           </w:pPr>
-          <w:hyperlink w:anchor="_Toc131387187" w:history="1">
+          <w:hyperlink w:anchor="_Toc131387271" w:history="1">
             <w:r>
               <w:rPr>
                 <w:rStyle w:val="Hyperlink"/>
@@ -1326,7 +1326,7 @@
                 <w:noProof/>
                 <w:webHidden/>
               </w:rPr>
-              <w:instrText xml:space="preserve"> PAGEREF _Toc131387187 \h </w:instrText>
+              <w:instrText xml:space="preserve"> PAGEREF _Toc131387271 \h </w:instrText>
             </w:r>
             <w:r>
               <w:rPr>
@@ -1373,7 +1373,7 @@
               <w:noProof/>
             </w:rPr>
           </w:pPr>
-          <w:hyperlink w:anchor="_Toc131387188" w:history="1">
+          <w:hyperlink w:anchor="_Toc131387272" w:history="1">
             <w:r>
               <w:rPr>
                 <w:rStyle w:val="Hyperlink"/>
@@ -1423,7 +1423,7 @@
                 <w:noProof/>
                 <w:webHidden/>
               </w:rPr>
-              <w:instrText xml:space="preserve"> PAGEREF _Toc131387188 \h </w:instrText>
+              <w:instrText xml:space="preserve"> PAGEREF _Toc131387272 \h </w:instrText>
             </w:r>
             <w:r>
               <w:rPr>
@@ -1470,7 +1470,7 @@
               <w:szCs w:val="24"/>
             </w:rPr>
           </w:pPr>
-          <w:hyperlink w:anchor="_Toc131387189" w:history="1">
+          <w:hyperlink w:anchor="_Toc131387273" w:history="1">
             <w:r>
               <w:rPr>
                 <w:rStyle w:val="Hyperlink"/>
@@ -1520,7 +1520,7 @@
                 <w:noProof/>
                 <w:webHidden/>
               </w:rPr>
-              <w:instrText xml:space="preserve"> PAGEREF _Toc131387189 \h </w:instrText>
+              <w:instrText xml:space="preserve"> PAGEREF _Toc131387273 \h </w:instrText>
             </w:r>
             <w:r>
               <w:rPr>
@@ -1567,7 +1567,7 @@
               <w:szCs w:val="24"/>
             </w:rPr>
           </w:pPr>
-          <w:hyperlink w:anchor="_Toc131387190" w:history="1">
+          <w:hyperlink w:anchor="_Toc131387274" w:history="1">
             <w:r>
               <w:rPr>
                 <w:rStyle w:val="Hyperlink"/>
@@ -1617,7 +1617,7 @@
                 <w:noProof/>
                 <w:webHidden/>
               </w:rPr>
-              <w:instrText xml:space="preserve"> PAGEREF _Toc131387190 \h </w:instrText>
+              <w:instrText xml:space="preserve"> PAGEREF _Toc131387274 \h </w:instrText>
             </w:r>
             <w:r>
               <w:rPr>
@@ -1664,7 +1664,7 @@
               <w:szCs w:val="24"/>
             </w:rPr>
           </w:pPr>
-          <w:hyperlink w:anchor="_Toc131387191" w:history="1">
+          <w:hyperlink w:anchor="_Toc131387275" w:history="1">
             <w:r>
               <w:rPr>
                 <w:rStyle w:val="Hyperlink"/>
@@ -1714,7 +1714,7 @@
                 <w:noProof/>
                 <w:webHidden/>
               </w:rPr>
-              <w:instrText xml:space="preserve"> PAGEREF _Toc131387191 \h </w:instrText>
+              <w:instrText xml:space="preserve"> PAGEREF _Toc131387275 \h </w:instrText>
             </w:r>
             <w:r>
               <w:rPr>
@@ -1761,7 +1761,7 @@
               <w:noProof/>
             </w:rPr>
           </w:pPr>
-          <w:hyperlink w:anchor="_Toc131387192" w:history="1">
+          <w:hyperlink w:anchor="_Toc131387276" w:history="1">
             <w:r>
               <w:rPr>
                 <w:rStyle w:val="Hyperlink"/>
@@ -1811,7 +1811,7 @@
                 <w:noProof/>
                 <w:webHidden/>
               </w:rPr>
-              <w:instrText xml:space="preserve"> PAGEREF _Toc131387192 \h </w:instrText>
+              <w:instrText xml:space="preserve"> PAGEREF _Toc131387276 \h </w:instrText>
             </w:r>
             <w:r>
               <w:rPr>
@@ -1858,7 +1858,7 @@
               <w:szCs w:val="24"/>
             </w:rPr>
           </w:pPr>
-          <w:hyperlink w:anchor="_Toc131387193" w:history="1">
+          <w:hyperlink w:anchor="_Toc131387277" w:history="1">
             <w:r>
               <w:rPr>
                 <w:rStyle w:val="Hyperlink"/>
@@ -1908,7 +1908,7 @@
                 <w:noProof/>
                 <w:webHidden/>
               </w:rPr>
-              <w:instrText xml:space="preserve"> PAGEREF _Toc131387193 \h </w:instrText>
+              <w:instrText xml:space="preserve"> PAGEREF _Toc131387277 \h </w:instrText>
             </w:r>
             <w:r>
               <w:rPr>
@@ -1953,7 +1953,7 @@
               <w:szCs w:val="24"/>
             </w:rPr>
           </w:pPr>
-          <w:hyperlink w:anchor="_Toc131387194" w:history="1">
+          <w:hyperlink w:anchor="_Toc131387278" w:history="1">
             <w:r>
               <w:rPr>
                 <w:rStyle w:val="Hyperlink"/>
@@ -1980,7 +1980,7 @@
                 <w:shd w:val="clear" w:color="auto" w:fill="FFFFFF"/>
                 <w:lang w:val="es-ES"/>
               </w:rPr>
-              <w:t>Métricas de desempeño con datos de entrenamiento:</w:t>
+              <w:t>Métricas de desempeño con datos de entrenamiento</w:t>
             </w:r>
             <w:r>
               <w:rPr>
@@ -2001,7 +2001,7 @@
                 <w:noProof/>
                 <w:webHidden/>
               </w:rPr>
-              <w:instrText xml:space="preserve"> PAGEREF _Toc131387194 \h </w:instrText>
+              <w:instrText xml:space="preserve"> PAGEREF _Toc131387278 \h </w:instrText>
             </w:r>
             <w:r>
               <w:rPr>
@@ -2046,7 +2046,7 @@
               <w:szCs w:val="24"/>
             </w:rPr>
           </w:pPr>
-          <w:hyperlink w:anchor="_Toc131387195" w:history="1">
+          <w:hyperlink w:anchor="_Toc131387279" w:history="1">
             <w:r>
               <w:rPr>
                 <w:rStyle w:val="Hyperlink"/>
@@ -2073,7 +2073,7 @@
                 <w:shd w:val="clear" w:color="auto" w:fill="FFFFFF"/>
                 <w:lang w:val="es-ES"/>
               </w:rPr>
-              <w:t>Métricas de desempeño con datos de prueba:</w:t>
+              <w:t>Métricas de desempeño con datos de prueba</w:t>
             </w:r>
             <w:r>
               <w:rPr>
@@ -2094,7 +2094,7 @@
                 <w:noProof/>
                 <w:webHidden/>
               </w:rPr>
-              <w:instrText xml:space="preserve"> PAGEREF _Toc131387195 \h </w:instrText>
+              <w:instrText xml:space="preserve"> PAGEREF _Toc131387279 \h </w:instrText>
             </w:r>
             <w:r>
               <w:rPr>
@@ -2139,7 +2139,7 @@
               <w:szCs w:val="24"/>
             </w:rPr>
           </w:pPr>
-          <w:hyperlink w:anchor="_Toc131387196" w:history="1">
+          <w:hyperlink w:anchor="_Toc131387280" w:history="1">
             <w:r>
               <w:rPr>
                 <w:rStyle w:val="Hyperlink"/>
@@ -2166,7 +2166,7 @@
                 <w:shd w:val="clear" w:color="auto" w:fill="FFFFFF"/>
                 <w:lang w:val="es-ES"/>
               </w:rPr>
-              <w:t>Validación cruzada:</w:t>
+              <w:t>Validación cruzada</w:t>
             </w:r>
             <w:r>
               <w:rPr>
@@ -2187,7 +2187,7 @@
                 <w:noProof/>
                 <w:webHidden/>
               </w:rPr>
-              <w:instrText xml:space="preserve"> PAGEREF _Toc131387196 \h </w:instrText>
+              <w:instrText xml:space="preserve"> PAGEREF _Toc131387280 \h </w:instrText>
             </w:r>
             <w:r>
               <w:rPr>
@@ -2234,7 +2234,7 @@
               <w:szCs w:val="24"/>
             </w:rPr>
           </w:pPr>
-          <w:hyperlink w:anchor="_Toc131387197" w:history="1">
+          <w:hyperlink w:anchor="_Toc131387281" w:history="1">
             <w:r>
               <w:rPr>
                 <w:rStyle w:val="Hyperlink"/>
@@ -2284,7 +2284,7 @@
                 <w:noProof/>
                 <w:webHidden/>
               </w:rPr>
-              <w:instrText xml:space="preserve"> PAGEREF _Toc131387197 \h </w:instrText>
+              <w:instrText xml:space="preserve"> PAGEREF _Toc131387281 \h </w:instrText>
             </w:r>
             <w:r>
               <w:rPr>
@@ -2329,7 +2329,7 @@
               <w:szCs w:val="24"/>
             </w:rPr>
           </w:pPr>
-          <w:hyperlink w:anchor="_Toc131387198" w:history="1">
+          <w:hyperlink w:anchor="_Toc131387282" w:history="1">
             <w:r>
               <w:rPr>
                 <w:rStyle w:val="Hyperlink"/>
@@ -2356,7 +2356,7 @@
                 <w:shd w:val="clear" w:color="auto" w:fill="FFFFFF"/>
                 <w:lang w:val="es-ES"/>
               </w:rPr>
-              <w:t>Métricas de desempeño con datos de entrenamiento:</w:t>
+              <w:t>Métricas de desempeño con datos de entrenamiento</w:t>
             </w:r>
             <w:r>
               <w:rPr>
@@ -2377,7 +2377,7 @@
                 <w:noProof/>
                 <w:webHidden/>
               </w:rPr>
-              <w:instrText xml:space="preserve"> PAGEREF _Toc131387198 \h </w:instrText>
+              <w:instrText xml:space="preserve"> PAGEREF _Toc131387282 \h </w:instrText>
             </w:r>
             <w:r>
               <w:rPr>
@@ -2422,7 +2422,7 @@
               <w:szCs w:val="24"/>
             </w:rPr>
           </w:pPr>
-          <w:hyperlink w:anchor="_Toc131387199" w:history="1">
+          <w:hyperlink w:anchor="_Toc131387283" w:history="1">
             <w:r>
               <w:rPr>
                 <w:rStyle w:val="Hyperlink"/>
@@ -2449,7 +2449,7 @@
                 <w:shd w:val="clear" w:color="auto" w:fill="FFFFFF"/>
                 <w:lang w:val="es-ES"/>
               </w:rPr>
-              <w:t>Métricas de desempeño con datos de prueba:</w:t>
+              <w:t>Métricas de desempeño con datos de prueba</w:t>
             </w:r>
             <w:r>
               <w:rPr>
@@ -2470,7 +2470,7 @@
                 <w:noProof/>
                 <w:webHidden/>
               </w:rPr>
-              <w:instrText xml:space="preserve"> PAGEREF _Toc131387199 \h </w:instrText>
+              <w:instrText xml:space="preserve"> PAGEREF _Toc131387283 \h </w:instrText>
             </w:r>
             <w:r>
               <w:rPr>
@@ -2515,7 +2515,7 @@
               <w:szCs w:val="24"/>
             </w:rPr>
           </w:pPr>
-          <w:hyperlink w:anchor="_Toc131387200" w:history="1">
+          <w:hyperlink w:anchor="_Toc131387284" w:history="1">
             <w:r>
               <w:rPr>
                 <w:rStyle w:val="Hyperlink"/>
@@ -2542,7 +2542,7 @@
                 <w:shd w:val="clear" w:color="auto" w:fill="FFFFFF"/>
                 <w:lang w:val="es-ES"/>
               </w:rPr>
-              <w:t>Validación cruzada:</w:t>
+              <w:t>Validación cruzada</w:t>
             </w:r>
             <w:r>
               <w:rPr>
@@ -2563,7 +2563,7 @@
                 <w:noProof/>
                 <w:webHidden/>
               </w:rPr>
-              <w:instrText xml:space="preserve"> PAGEREF _Toc131387200 \h </w:instrText>
+              <w:instrText xml:space="preserve"> PAGEREF _Toc131387284 \h </w:instrText>
             </w:r>
             <w:r>
               <w:rPr>
@@ -2610,7 +2610,7 @@
               <w:szCs w:val="24"/>
             </w:rPr>
           </w:pPr>
-          <w:hyperlink w:anchor="_Toc131387201" w:history="1">
+          <w:hyperlink w:anchor="_Toc131387285" w:history="1">
             <w:r>
               <w:rPr>
                 <w:rStyle w:val="Hyperlink"/>
@@ -2660,7 +2660,7 @@
                 <w:noProof/>
                 <w:webHidden/>
               </w:rPr>
-              <w:instrText xml:space="preserve"> PAGEREF _Toc131387201 \h </w:instrText>
+              <w:instrText xml:space="preserve"> PAGEREF _Toc131387285 \h </w:instrText>
             </w:r>
             <w:r>
               <w:rPr>
@@ -2705,7 +2705,7 @@
               <w:szCs w:val="24"/>
             </w:rPr>
           </w:pPr>
-          <w:hyperlink w:anchor="_Toc131387202" w:history="1">
+          <w:hyperlink w:anchor="_Toc131387286" w:history="1">
             <w:r>
               <w:rPr>
                 <w:rStyle w:val="Hyperlink"/>
@@ -2732,7 +2732,7 @@
                 <w:shd w:val="clear" w:color="auto" w:fill="FFFFFF"/>
                 <w:lang w:val="es-ES"/>
               </w:rPr>
-              <w:t>Métricas de desempeño con datos de entrenamiento:</w:t>
+              <w:t>Métricas de desempeño con datos de entrenamiento</w:t>
             </w:r>
             <w:r>
               <w:rPr>
@@ -2753,7 +2753,7 @@
                 <w:noProof/>
                 <w:webHidden/>
               </w:rPr>
-              <w:instrText xml:space="preserve"> PAGEREF _Toc131387202 \h </w:instrText>
+              <w:instrText xml:space="preserve"> PAGEREF _Toc131387286 \h </w:instrText>
             </w:r>
             <w:r>
               <w:rPr>
@@ -2798,7 +2798,7 @@
               <w:szCs w:val="24"/>
             </w:rPr>
           </w:pPr>
-          <w:hyperlink w:anchor="_Toc131387203" w:history="1">
+          <w:hyperlink w:anchor="_Toc131387287" w:history="1">
             <w:r>
               <w:rPr>
                 <w:rStyle w:val="Hyperlink"/>
@@ -2825,7 +2825,7 @@
                 <w:shd w:val="clear" w:color="auto" w:fill="FFFFFF"/>
                 <w:lang w:val="es-ES"/>
               </w:rPr>
-              <w:t>Métricas de desempeño con datos de prueba:</w:t>
+              <w:t>Métricas de desempeño con datos de prueba</w:t>
             </w:r>
             <w:r>
               <w:rPr>
@@ -2846,7 +2846,7 @@
                 <w:noProof/>
                 <w:webHidden/>
               </w:rPr>
-              <w:instrText xml:space="preserve"> PAGEREF _Toc131387203 \h </w:instrText>
+              <w:instrText xml:space="preserve"> PAGEREF _Toc131387287 \h </w:instrText>
             </w:r>
             <w:r>
               <w:rPr>
@@ -2891,7 +2891,7 @@
               <w:szCs w:val="24"/>
             </w:rPr>
           </w:pPr>
-          <w:hyperlink w:anchor="_Toc131387204" w:history="1">
+          <w:hyperlink w:anchor="_Toc131387288" w:history="1">
             <w:r>
               <w:rPr>
                 <w:rStyle w:val="Hyperlink"/>
@@ -2918,7 +2918,7 @@
                 <w:shd w:val="clear" w:color="auto" w:fill="FFFFFF"/>
                 <w:lang w:val="es-ES"/>
               </w:rPr>
-              <w:t>Validación cruzada:</w:t>
+              <w:t>Validación cruzada</w:t>
             </w:r>
             <w:r>
               <w:rPr>
@@ -2939,7 +2939,7 @@
                 <w:noProof/>
                 <w:webHidden/>
               </w:rPr>
-              <w:instrText xml:space="preserve"> PAGEREF _Toc131387204 \h </w:instrText>
+              <w:instrText xml:space="preserve"> PAGEREF _Toc131387288 \h </w:instrText>
             </w:r>
             <w:r>
               <w:rPr>
@@ -2986,7 +2986,7 @@
               <w:noProof/>
             </w:rPr>
           </w:pPr>
-          <w:hyperlink w:anchor="_Toc131387205" w:history="1">
+          <w:hyperlink w:anchor="_Toc131387289" w:history="1">
             <w:r>
               <w:rPr>
                 <w:rStyle w:val="Hyperlink"/>
@@ -3036,7 +3036,7 @@
                 <w:noProof/>
                 <w:webHidden/>
               </w:rPr>
-              <w:instrText xml:space="preserve"> PAGEREF _Toc131387205 \h </w:instrText>
+              <w:instrText xml:space="preserve"> PAGEREF _Toc131387289 \h </w:instrText>
             </w:r>
             <w:r>
               <w:rPr>
@@ -3119,7 +3119,7 @@
           <w:lang w:val="es-ES"/>
         </w:rPr>
       </w:pPr>
-      <w:bookmarkStart w:id="0" w:name="_Toc131387181"/>
+      <w:bookmarkStart w:id="0" w:name="_Toc131387265"/>
       <w:r>
         <w:rPr>
           <w:rFonts w:ascii="Arial" w:hAnsi="Arial" w:cs="Arial"/>
@@ -3162,7 +3162,7 @@
           <w:lang w:val="es-ES"/>
         </w:rPr>
       </w:pPr>
-      <w:bookmarkStart w:id="1" w:name="_Toc131387182"/>
+      <w:bookmarkStart w:id="1" w:name="_Toc131387266"/>
       <w:r>
         <w:rPr>
           <w:rFonts w:ascii="Arial" w:hAnsi="Arial" w:cs="Arial"/>
@@ -3705,7 +3705,7 @@
           <w:lang w:val="es-ES"/>
         </w:rPr>
       </w:pPr>
-      <w:bookmarkStart w:id="2" w:name="_Toc131387183"/>
+      <w:bookmarkStart w:id="2" w:name="_Toc131387267"/>
       <w:r>
         <w:rPr>
           <w:rFonts w:ascii="Arial" w:hAnsi="Arial" w:cs="Arial"/>
@@ -3936,7 +3936,7 @@
           <w:lang w:val="es-ES"/>
         </w:rPr>
       </w:pPr>
-      <w:bookmarkStart w:id="3" w:name="_Toc131387184"/>
+      <w:bookmarkStart w:id="3" w:name="_Toc131387268"/>
       <w:r>
         <w:rPr>
           <w:rFonts w:ascii="Arial" w:hAnsi="Arial" w:cs="Arial"/>
@@ -4254,7 +4254,7 @@
           <w:lang w:val="es-ES"/>
         </w:rPr>
       </w:pPr>
-      <w:bookmarkStart w:id="4" w:name="_Toc131387185"/>
+      <w:bookmarkStart w:id="4" w:name="_Toc131387269"/>
       <w:r>
         <w:rPr>
           <w:rFonts w:ascii="Arial" w:hAnsi="Arial" w:cs="Arial"/>
@@ -4313,7 +4313,7 @@
           <w:lang w:val="es-ES"/>
         </w:rPr>
       </w:pPr>
-      <w:bookmarkStart w:id="5" w:name="_Toc131387186"/>
+      <w:bookmarkStart w:id="5" w:name="_Toc131387270"/>
       <w:r>
         <w:rPr>
           <w:rFonts w:ascii="Arial" w:hAnsi="Arial" w:cs="Arial"/>
@@ -4380,7 +4380,7 @@
           <w:lang w:val="es-ES"/>
         </w:rPr>
       </w:pPr>
-      <w:bookmarkStart w:id="6" w:name="_Toc131387187"/>
+      <w:bookmarkStart w:id="6" w:name="_Toc131387271"/>
       <w:r>
         <w:rPr>
           <w:rFonts w:ascii="Arial" w:hAnsi="Arial" w:cs="Arial"/>
@@ -4426,7 +4426,7 @@
           <w:lang w:val="es-ES"/>
         </w:rPr>
       </w:pPr>
-      <w:bookmarkStart w:id="7" w:name="_Toc131387188"/>
+      <w:bookmarkStart w:id="7" w:name="_Toc131387272"/>
       <w:r>
         <w:rPr>
           <w:rFonts w:ascii="Arial" w:hAnsi="Arial" w:cs="Arial"/>
@@ -4482,7 +4482,7 @@
           <w:lang w:val="es-ES"/>
         </w:rPr>
       </w:pPr>
-      <w:bookmarkStart w:id="8" w:name="_Toc131387189"/>
+      <w:bookmarkStart w:id="8" w:name="_Toc131387273"/>
       <w:r>
         <w:rPr>
           <w:rFonts w:ascii="Arial" w:hAnsi="Arial" w:cs="Arial"/>
@@ -4734,7 +4734,7 @@
           <w:lang w:val="es-ES"/>
         </w:rPr>
       </w:pPr>
-      <w:bookmarkStart w:id="9" w:name="_Toc131387190"/>
+      <w:bookmarkStart w:id="9" w:name="_Toc131387274"/>
       <w:r>
         <w:rPr>
           <w:rFonts w:ascii="Arial" w:hAnsi="Arial" w:cs="Arial"/>
@@ -4975,7 +4975,7 @@
           <w:lang w:val="es-ES"/>
         </w:rPr>
       </w:pPr>
-      <w:bookmarkStart w:id="10" w:name="_Toc131387191"/>
+      <w:bookmarkStart w:id="10" w:name="_Toc131387275"/>
       <w:r>
         <w:rPr>
           <w:rFonts w:ascii="Arial" w:hAnsi="Arial" w:cs="Arial"/>
@@ -5194,7 +5194,7 @@
           <w:lang w:val="es-ES"/>
         </w:rPr>
       </w:pPr>
-      <w:bookmarkStart w:id="11" w:name="_Toc131387192"/>
+      <w:bookmarkStart w:id="11" w:name="_Toc131387276"/>
       <w:r>
         <w:rPr>
           <w:rFonts w:ascii="Arial" w:hAnsi="Arial" w:cs="Arial"/>
@@ -5253,7 +5253,7 @@
           <w:lang w:val="es-ES"/>
         </w:rPr>
       </w:pPr>
-      <w:bookmarkStart w:id="12" w:name="_Toc131387193"/>
+      <w:bookmarkStart w:id="12" w:name="_Toc131387277"/>
       <w:r>
         <w:rPr>
           <w:rFonts w:ascii="Arial" w:hAnsi="Arial" w:cs="Arial"/>
@@ -5296,7 +5296,7 @@
           <w:lang w:val="es-ES"/>
         </w:rPr>
       </w:pPr>
-      <w:bookmarkStart w:id="13" w:name="_Toc131387194"/>
+      <w:bookmarkStart w:id="13" w:name="_Toc131387278"/>
       <w:r>
         <w:rPr>
           <w:rFonts w:ascii="Arial" w:hAnsi="Arial" w:cs="Arial"/>
@@ -5580,7 +5580,7 @@
           <w:lang w:val="es-ES"/>
         </w:rPr>
       </w:pPr>
-      <w:bookmarkStart w:id="14" w:name="_Toc131387195"/>
+      <w:bookmarkStart w:id="14" w:name="_Toc131387279"/>
       <w:r>
         <w:rPr>
           <w:rFonts w:ascii="Arial" w:hAnsi="Arial" w:cs="Arial"/>
@@ -5856,7 +5856,7 @@
           <w:lang w:val="es-ES"/>
         </w:rPr>
       </w:pPr>
-      <w:bookmarkStart w:id="15" w:name="_Toc131387196"/>
+      <w:bookmarkStart w:id="15" w:name="_Toc131387280"/>
       <w:r>
         <w:rPr>
           <w:rFonts w:ascii="Arial" w:hAnsi="Arial" w:cs="Arial"/>
@@ -5928,7 +5928,7 @@
           <w:lang w:val="es-ES"/>
         </w:rPr>
       </w:pPr>
-      <w:bookmarkStart w:id="16" w:name="_Toc131387197"/>
+      <w:bookmarkStart w:id="16" w:name="_Toc131387281"/>
       <w:r>
         <w:rPr>
           <w:rFonts w:ascii="Arial" w:hAnsi="Arial" w:cs="Arial"/>
@@ -5971,7 +5971,7 @@
           <w:lang w:val="es-ES"/>
         </w:rPr>
       </w:pPr>
-      <w:bookmarkStart w:id="17" w:name="_Toc131387198"/>
+      <w:bookmarkStart w:id="17" w:name="_Toc131387282"/>
       <w:r>
         <w:rPr>
           <w:rFonts w:ascii="Arial" w:hAnsi="Arial" w:cs="Arial"/>
@@ -6240,7 +6240,7 @@
           <w:lang w:val="es-ES"/>
         </w:rPr>
       </w:pPr>
-      <w:bookmarkStart w:id="18" w:name="_Toc131387199"/>
+      <w:bookmarkStart w:id="18" w:name="_Toc131387283"/>
       <w:r>
         <w:rPr>
           <w:rFonts w:ascii="Arial" w:hAnsi="Arial" w:cs="Arial"/>
@@ -6517,7 +6517,7 @@
           <w:lang w:val="es-ES"/>
         </w:rPr>
       </w:pPr>
-      <w:bookmarkStart w:id="19" w:name="_Toc131387200"/>
+      <w:bookmarkStart w:id="19" w:name="_Toc131387284"/>
       <w:r>
         <w:rPr>
           <w:rFonts w:ascii="Arial" w:hAnsi="Arial" w:cs="Arial"/>
@@ -6589,7 +6589,7 @@
           <w:lang w:val="es-ES"/>
         </w:rPr>
       </w:pPr>
-      <w:bookmarkStart w:id="20" w:name="_Toc131387201"/>
+      <w:bookmarkStart w:id="20" w:name="_Toc131387285"/>
       <w:r>
         <w:rPr>
           <w:rFonts w:ascii="Arial" w:hAnsi="Arial" w:cs="Arial"/>
@@ -6631,7 +6631,7 @@
           <w:lang w:val="es-ES"/>
         </w:rPr>
       </w:pPr>
-      <w:bookmarkStart w:id="21" w:name="_Toc131387202"/>
+      <w:bookmarkStart w:id="21" w:name="_Toc131387286"/>
       <w:r>
         <w:rPr>
           <w:rFonts w:ascii="Arial" w:hAnsi="Arial" w:cs="Arial"/>
@@ -6897,7 +6897,7 @@
           <w:lang w:val="es-ES"/>
         </w:rPr>
       </w:pPr>
-      <w:bookmarkStart w:id="22" w:name="_Toc131387203"/>
+      <w:bookmarkStart w:id="22" w:name="_Toc131387287"/>
       <w:r>
         <w:rPr>
           <w:rFonts w:ascii="Arial" w:hAnsi="Arial" w:cs="Arial"/>
@@ -7173,7 +7173,7 @@
           <w:lang w:val="es-ES"/>
         </w:rPr>
       </w:pPr>
-      <w:bookmarkStart w:id="23" w:name="_Toc131387204"/>
+      <w:bookmarkStart w:id="23" w:name="_Toc131387288"/>
       <w:r>
         <w:rPr>
           <w:rFonts w:ascii="Arial" w:hAnsi="Arial" w:cs="Arial"/>
@@ -7248,7 +7248,7 @@
           <w:lang w:val="es-ES"/>
         </w:rPr>
       </w:pPr>
-      <w:bookmarkStart w:id="24" w:name="_Toc131387205"/>
+      <w:bookmarkStart w:id="24" w:name="_Toc131387289"/>
       <w:r>
         <w:rPr>
           <w:rFonts w:ascii="Arial" w:hAnsi="Arial" w:cs="Arial"/>
@@ -9141,7 +9141,7 @@
 </file>
 
 <file path=customXml/itemProps1.xml><?xml version="1.0" encoding="utf-8"?>
-<ds:datastoreItem xmlns:ds="http://schemas.openxmlformats.org/officeDocument/2006/customXml" ds:itemID="{4D55B0ED-C33B-B04A-A410-A48719B03B0D}">
+<ds:datastoreItem xmlns:ds="http://schemas.openxmlformats.org/officeDocument/2006/customXml" ds:itemID="{F7ECD7FD-254B-864A-95C9-F2DECDD6A348}">
   <ds:schemaRefs>
     <ds:schemaRef ds:uri="http://schemas.openxmlformats.org/officeDocument/2006/bibliography"/>
   </ds:schemaRefs>

</xml_diff>